<commit_message>
Fixed typos and small wording things in the Graide manual.
</commit_message>
<xml_diff>
--- a/doc/GraideManual.docx
+++ b/doc/GraideManual.docx
@@ -3487,7 +3487,10 @@
         <w:t xml:space="preserve"> Glyphs </w:t>
       </w:r>
       <w:r>
-        <w:t>that remiain in a state of collision due to a lack of acceptable a</w:t>
+        <w:t>that rem</w:t>
+      </w:r>
+      <w:r>
+        <w:t>ain in a state of collision due to a lack of acceptable a</w:t>
       </w:r>
       <w:r>
         <w:t>djustment are marked yellow.</w:t>
@@ -3754,7 +3757,13 @@
         <w:t xml:space="preserve"> For diagonal axes</w:t>
       </w:r>
       <w:r>
-        <w:t>, the best value is divided by two and half is assigned to the each of the x and y directions.</w:t>
+        <w:t>, the best value is divided by two</w:t>
+      </w:r>
+      <w:r>
+        <w:t>,</w:t>
+      </w:r>
+      <w:r>
+        <w:t xml:space="preserve"> and half is assigned to the each of the x and y directions.</w:t>
       </w:r>
       <w:r>
         <w:t xml:space="preserve"> </w:t>
@@ -4487,7 +4496,6 @@
       <w:pPr>
         <w:spacing w:after="0"/>
       </w:pPr>
-      <w:bookmarkStart w:id="0" w:name="_GoBack"/>
       <w:r>
         <w:rPr>
           <w:noProof/>
@@ -4534,7 +4542,6 @@
           </wp:inline>
         </w:drawing>
       </w:r>
-      <w:bookmarkEnd w:id="0"/>
     </w:p>
     <w:p>
       <w:pPr>
@@ -5463,7 +5470,15 @@
         <w:t xml:space="preserve"> last</w:t>
       </w:r>
       <w:r>
-        <w:t xml:space="preserve"> closed; syntax is &lt;file&gt;.&lt;testgroup&gt;.&lt;test&gt;.</w:t>
+        <w:t xml:space="preserve"> closed; syntax is &lt;file&gt;.&lt;testgroup&gt;.</w:t>
+      </w:r>
+      <w:bookmarkStart w:id="0" w:name="_GoBack"/>
+      <w:bookmarkEnd w:id="0"/>
+      <w:r>
+        <w:t>&lt;test&gt;.</w:t>
+      </w:r>
+      <w:r>
+        <w:t xml:space="preserve"> The indices are zero-based.</w:t>
       </w:r>
     </w:p>
     <w:sectPr>

</xml_diff>